<commit_message>
Compatibility changes for ESP8266 3.x
Major upgrade for stability and compatibility.
</commit_message>
<xml_diff>
--- a/Display.docx
+++ b/Display.docx
@@ -10,14 +10,14 @@
         <w:tblLook w:val="04A0" w:firstRow="1" w:lastRow="0" w:firstColumn="1" w:lastColumn="0" w:noHBand="0" w:noVBand="1"/>
       </w:tblPr>
       <w:tblGrid>
-        <w:gridCol w:w="498"/>
-        <w:gridCol w:w="498"/>
-        <w:gridCol w:w="498"/>
-        <w:gridCol w:w="498"/>
-        <w:gridCol w:w="498"/>
-        <w:gridCol w:w="498"/>
-        <w:gridCol w:w="2047"/>
-        <w:gridCol w:w="1800"/>
+        <w:gridCol w:w="445"/>
+        <w:gridCol w:w="450"/>
+        <w:gridCol w:w="450"/>
+        <w:gridCol w:w="450"/>
+        <w:gridCol w:w="360"/>
+        <w:gridCol w:w="450"/>
+        <w:gridCol w:w="2070"/>
+        <w:gridCol w:w="1890"/>
       </w:tblGrid>
       <w:tr>
         <w:trPr>
@@ -26,8 +26,9 @@
         </w:trPr>
         <w:tc>
           <w:tcPr>
-            <w:tcW w:w="498" w:type="dxa"/>
+            <w:tcW w:w="445" w:type="dxa"/>
             <w:textDirection w:val="btLr"/>
+            <w:vAlign w:val="bottom"/>
           </w:tcPr>
           <w:p>
             <w:pPr>
@@ -40,8 +41,9 @@
         </w:tc>
         <w:tc>
           <w:tcPr>
-            <w:tcW w:w="498" w:type="dxa"/>
+            <w:tcW w:w="450" w:type="dxa"/>
             <w:textDirection w:val="btLr"/>
+            <w:vAlign w:val="bottom"/>
           </w:tcPr>
           <w:p>
             <w:pPr>
@@ -54,8 +56,9 @@
         </w:tc>
         <w:tc>
           <w:tcPr>
-            <w:tcW w:w="498" w:type="dxa"/>
+            <w:tcW w:w="450" w:type="dxa"/>
             <w:textDirection w:val="btLr"/>
+            <w:vAlign w:val="bottom"/>
           </w:tcPr>
           <w:p>
             <w:pPr>
@@ -68,8 +71,9 @@
         </w:tc>
         <w:tc>
           <w:tcPr>
-            <w:tcW w:w="498" w:type="dxa"/>
+            <w:tcW w:w="450" w:type="dxa"/>
             <w:textDirection w:val="btLr"/>
+            <w:vAlign w:val="bottom"/>
           </w:tcPr>
           <w:p>
             <w:pPr>
@@ -82,8 +86,9 @@
         </w:tc>
         <w:tc>
           <w:tcPr>
-            <w:tcW w:w="498" w:type="dxa"/>
+            <w:tcW w:w="360" w:type="dxa"/>
             <w:textDirection w:val="btLr"/>
+            <w:vAlign w:val="bottom"/>
           </w:tcPr>
           <w:p>
             <w:pPr>
@@ -96,8 +101,9 @@
         </w:tc>
         <w:tc>
           <w:tcPr>
-            <w:tcW w:w="498" w:type="dxa"/>
+            <w:tcW w:w="450" w:type="dxa"/>
             <w:textDirection w:val="btLr"/>
+            <w:vAlign w:val="bottom"/>
           </w:tcPr>
           <w:p>
             <w:pPr>
@@ -110,8 +116,8 @@
         </w:tc>
         <w:tc>
           <w:tcPr>
-            <w:tcW w:w="2047" w:type="dxa"/>
-            <w:vAlign w:val="center"/>
+            <w:tcW w:w="2070" w:type="dxa"/>
+            <w:vAlign w:val="bottom"/>
           </w:tcPr>
           <w:p>
             <w:pPr>
@@ -127,8 +133,8 @@
         </w:tc>
         <w:tc>
           <w:tcPr>
-            <w:tcW w:w="1800" w:type="dxa"/>
-            <w:vAlign w:val="center"/>
+            <w:tcW w:w="1890" w:type="dxa"/>
+            <w:vAlign w:val="bottom"/>
           </w:tcPr>
           <w:p>
             <w:pPr>
@@ -146,11 +152,11 @@
       <w:tr>
         <w:trPr>
           <w:cantSplit/>
-          <w:trHeight w:val="440"/>
+          <w:trHeight w:val="260"/>
         </w:trPr>
         <w:tc>
           <w:tcPr>
-            <w:tcW w:w="2988" w:type="dxa"/>
+            <w:tcW w:w="2605" w:type="dxa"/>
             <w:gridSpan w:val="6"/>
             <w:vAlign w:val="center"/>
           </w:tcPr>
@@ -194,7 +200,7 @@
         </w:tc>
         <w:tc>
           <w:tcPr>
-            <w:tcW w:w="2047" w:type="dxa"/>
+            <w:tcW w:w="2070" w:type="dxa"/>
             <w:vAlign w:val="center"/>
           </w:tcPr>
           <w:p>
@@ -211,7 +217,7 @@
         </w:tc>
         <w:tc>
           <w:tcPr>
-            <w:tcW w:w="1800" w:type="dxa"/>
+            <w:tcW w:w="1890" w:type="dxa"/>
             <w:vAlign w:val="center"/>
           </w:tcPr>
           <w:p>
@@ -241,11 +247,11 @@
       <w:tr>
         <w:trPr>
           <w:cantSplit/>
-          <w:trHeight w:val="620"/>
+          <w:trHeight w:val="251"/>
         </w:trPr>
         <w:tc>
           <w:tcPr>
-            <w:tcW w:w="2988" w:type="dxa"/>
+            <w:tcW w:w="2605" w:type="dxa"/>
             <w:gridSpan w:val="6"/>
             <w:vAlign w:val="center"/>
           </w:tcPr>
@@ -277,7 +283,7 @@
         </w:tc>
         <w:tc>
           <w:tcPr>
-            <w:tcW w:w="2047" w:type="dxa"/>
+            <w:tcW w:w="2070" w:type="dxa"/>
             <w:vAlign w:val="center"/>
           </w:tcPr>
           <w:p>
@@ -294,7 +300,7 @@
         </w:tc>
         <w:tc>
           <w:tcPr>
-            <w:tcW w:w="1800" w:type="dxa"/>
+            <w:tcW w:w="1890" w:type="dxa"/>
             <w:vAlign w:val="center"/>
           </w:tcPr>
           <w:p>
@@ -302,7 +308,10 @@
               <w:jc w:val="center"/>
             </w:pPr>
             <w:r>
-              <w:t>Pressure + 24hrs Change</w:t>
+              <w:t>Pressure</w:t>
+            </w:r>
+            <w:r>
+              <w:t xml:space="preserve"> + Change</w:t>
             </w:r>
           </w:p>
         </w:tc>
@@ -310,11 +319,11 @@
       <w:tr>
         <w:trPr>
           <w:cantSplit/>
-          <w:trHeight w:val="350"/>
+          <w:trHeight w:val="62"/>
         </w:trPr>
         <w:tc>
           <w:tcPr>
-            <w:tcW w:w="2988" w:type="dxa"/>
+            <w:tcW w:w="2605" w:type="dxa"/>
             <w:gridSpan w:val="6"/>
             <w:vAlign w:val="center"/>
           </w:tcPr>
@@ -329,7 +338,7 @@
         </w:tc>
         <w:tc>
           <w:tcPr>
-            <w:tcW w:w="3847" w:type="dxa"/>
+            <w:tcW w:w="3960" w:type="dxa"/>
             <w:gridSpan w:val="2"/>
             <w:vAlign w:val="center"/>
           </w:tcPr>

</xml_diff>

<commit_message>
strcpy, sprintf, strcat to strncpy, snprintf, strncat,  yieldOS and switch cleanup
</commit_message>
<xml_diff>
--- a/Display.docx
+++ b/Display.docx
@@ -7,143 +7,230 @@
         <w:tblStyle w:val="TableGrid"/>
         <w:tblW w:w="0" w:type="auto"/>
         <w:tblLayout w:type="fixed"/>
+        <w:tblCellMar>
+          <w:left w:w="0" w:type="dxa"/>
+        </w:tblCellMar>
         <w:tblLook w:val="04A0" w:firstRow="1" w:lastRow="0" w:firstColumn="1" w:lastColumn="0" w:noHBand="0" w:noVBand="1"/>
       </w:tblPr>
       <w:tblGrid>
-        <w:gridCol w:w="445"/>
-        <w:gridCol w:w="450"/>
-        <w:gridCol w:w="450"/>
-        <w:gridCol w:w="450"/>
-        <w:gridCol w:w="360"/>
-        <w:gridCol w:w="450"/>
-        <w:gridCol w:w="2070"/>
-        <w:gridCol w:w="1890"/>
+        <w:gridCol w:w="278"/>
+        <w:gridCol w:w="278"/>
+        <w:gridCol w:w="278"/>
+        <w:gridCol w:w="278"/>
+        <w:gridCol w:w="278"/>
+        <w:gridCol w:w="280"/>
+        <w:gridCol w:w="1670"/>
+        <w:gridCol w:w="1670"/>
       </w:tblGrid>
       <w:tr>
         <w:trPr>
           <w:cantSplit/>
-          <w:trHeight w:val="1610"/>
+          <w:trHeight w:val="1244"/>
         </w:trPr>
         <w:tc>
           <w:tcPr>
-            <w:tcW w:w="445" w:type="dxa"/>
+            <w:tcW w:w="278" w:type="dxa"/>
             <w:textDirection w:val="btLr"/>
+          </w:tcPr>
+          <w:p>
+            <w:pPr>
+              <w:ind w:left="113" w:right="113"/>
+              <w:rPr>
+                <w:rFonts w:ascii="Times New Roman" w:hAnsi="Times New Roman" w:cs="Times New Roman"/>
+                <w:sz w:val="20"/>
+                <w:szCs w:val="20"/>
+              </w:rPr>
+            </w:pPr>
+            <w:r>
+              <w:rPr>
+                <w:rFonts w:ascii="Times New Roman" w:hAnsi="Times New Roman" w:cs="Times New Roman"/>
+                <w:sz w:val="20"/>
+                <w:szCs w:val="20"/>
+              </w:rPr>
+              <w:t>PM25</w:t>
+            </w:r>
+          </w:p>
+        </w:tc>
+        <w:tc>
+          <w:tcPr>
+            <w:tcW w:w="278" w:type="dxa"/>
+            <w:textDirection w:val="btLr"/>
+          </w:tcPr>
+          <w:p>
+            <w:pPr>
+              <w:ind w:left="113" w:right="113"/>
+              <w:rPr>
+                <w:rFonts w:ascii="Times New Roman" w:hAnsi="Times New Roman" w:cs="Times New Roman"/>
+                <w:sz w:val="20"/>
+                <w:szCs w:val="20"/>
+              </w:rPr>
+            </w:pPr>
+            <w:r>
+              <w:rPr>
+                <w:rFonts w:ascii="Times New Roman" w:hAnsi="Times New Roman" w:cs="Times New Roman"/>
+                <w:sz w:val="20"/>
+                <w:szCs w:val="20"/>
+              </w:rPr>
+              <w:t>PM10</w:t>
+            </w:r>
+          </w:p>
+        </w:tc>
+        <w:tc>
+          <w:tcPr>
+            <w:tcW w:w="278" w:type="dxa"/>
+            <w:textDirection w:val="btLr"/>
+          </w:tcPr>
+          <w:p>
+            <w:pPr>
+              <w:ind w:left="113" w:right="113"/>
+              <w:rPr>
+                <w:rFonts w:ascii="Times New Roman" w:hAnsi="Times New Roman" w:cs="Times New Roman"/>
+                <w:sz w:val="20"/>
+                <w:szCs w:val="20"/>
+              </w:rPr>
+            </w:pPr>
+            <w:r>
+              <w:rPr>
+                <w:rFonts w:ascii="Times New Roman" w:hAnsi="Times New Roman" w:cs="Times New Roman"/>
+                <w:sz w:val="20"/>
+                <w:szCs w:val="20"/>
+              </w:rPr>
+              <w:t>Humidity</w:t>
+            </w:r>
+          </w:p>
+        </w:tc>
+        <w:tc>
+          <w:tcPr>
+            <w:tcW w:w="278" w:type="dxa"/>
+            <w:textDirection w:val="btLr"/>
+          </w:tcPr>
+          <w:p>
+            <w:pPr>
+              <w:ind w:left="113" w:right="113"/>
+              <w:rPr>
+                <w:rFonts w:ascii="Times New Roman" w:hAnsi="Times New Roman" w:cs="Times New Roman"/>
+                <w:sz w:val="20"/>
+                <w:szCs w:val="20"/>
+              </w:rPr>
+            </w:pPr>
+            <w:r>
+              <w:rPr>
+                <w:rFonts w:ascii="Times New Roman" w:hAnsi="Times New Roman" w:cs="Times New Roman"/>
+                <w:sz w:val="20"/>
+                <w:szCs w:val="20"/>
+              </w:rPr>
+              <w:t>Delta Pressure</w:t>
+            </w:r>
+          </w:p>
+        </w:tc>
+        <w:tc>
+          <w:tcPr>
+            <w:tcW w:w="278" w:type="dxa"/>
+            <w:textDirection w:val="btLr"/>
+          </w:tcPr>
+          <w:p>
+            <w:pPr>
+              <w:ind w:left="113" w:right="113"/>
+              <w:rPr>
+                <w:rFonts w:ascii="Times New Roman" w:hAnsi="Times New Roman" w:cs="Times New Roman"/>
+                <w:sz w:val="20"/>
+                <w:szCs w:val="20"/>
+              </w:rPr>
+            </w:pPr>
+            <w:r>
+              <w:rPr>
+                <w:rFonts w:ascii="Times New Roman" w:hAnsi="Times New Roman" w:cs="Times New Roman"/>
+                <w:sz w:val="20"/>
+                <w:szCs w:val="20"/>
+              </w:rPr>
+              <w:t>VOC</w:t>
+            </w:r>
+          </w:p>
+        </w:tc>
+        <w:tc>
+          <w:tcPr>
+            <w:tcW w:w="278" w:type="dxa"/>
+            <w:textDirection w:val="btLr"/>
+          </w:tcPr>
+          <w:p>
+            <w:pPr>
+              <w:ind w:left="113" w:right="113"/>
+              <w:rPr>
+                <w:rFonts w:ascii="Times New Roman" w:hAnsi="Times New Roman" w:cs="Times New Roman"/>
+                <w:sz w:val="20"/>
+                <w:szCs w:val="20"/>
+              </w:rPr>
+            </w:pPr>
+            <w:r>
+              <w:rPr>
+                <w:rFonts w:ascii="Times New Roman" w:hAnsi="Times New Roman" w:cs="Times New Roman"/>
+                <w:sz w:val="20"/>
+                <w:szCs w:val="20"/>
+              </w:rPr>
+              <w:t>CO2</w:t>
+            </w:r>
+          </w:p>
+        </w:tc>
+        <w:tc>
+          <w:tcPr>
+            <w:tcW w:w="1670" w:type="dxa"/>
             <w:vAlign w:val="bottom"/>
           </w:tcPr>
           <w:p>
             <w:pPr>
-              <w:ind w:left="113" w:right="113"/>
-            </w:pPr>
-            <w:r>
-              <w:t>PM25</w:t>
-            </w:r>
-          </w:p>
-        </w:tc>
-        <w:tc>
-          <w:tcPr>
-            <w:tcW w:w="450" w:type="dxa"/>
-            <w:textDirection w:val="btLr"/>
+              <w:jc w:val="center"/>
+              <w:rPr>
+                <w:rFonts w:ascii="Times New Roman" w:hAnsi="Times New Roman" w:cs="Times New Roman"/>
+                <w:sz w:val="20"/>
+                <w:szCs w:val="20"/>
+              </w:rPr>
+            </w:pPr>
+            <w:r>
+              <w:rPr>
+                <w:rFonts w:ascii="Times New Roman" w:hAnsi="Times New Roman" w:cs="Times New Roman"/>
+                <w:sz w:val="20"/>
+                <w:szCs w:val="20"/>
+              </w:rPr>
+              <w:t>CO2</w:t>
+            </w:r>
+            <w:r>
+              <w:rPr>
+                <w:rFonts w:ascii="Times New Roman" w:hAnsi="Times New Roman" w:cs="Times New Roman"/>
+                <w:sz w:val="20"/>
+                <w:szCs w:val="20"/>
+              </w:rPr>
+              <w:t xml:space="preserve"> ppm</w:t>
+            </w:r>
+          </w:p>
+        </w:tc>
+        <w:tc>
+          <w:tcPr>
+            <w:tcW w:w="1670" w:type="dxa"/>
             <w:vAlign w:val="bottom"/>
           </w:tcPr>
           <w:p>
             <w:pPr>
-              <w:ind w:left="113" w:right="113"/>
-            </w:pPr>
-            <w:r>
-              <w:t>PM10</w:t>
-            </w:r>
-          </w:p>
-        </w:tc>
-        <w:tc>
-          <w:tcPr>
-            <w:tcW w:w="450" w:type="dxa"/>
-            <w:textDirection w:val="btLr"/>
-            <w:vAlign w:val="bottom"/>
-          </w:tcPr>
-          <w:p>
-            <w:pPr>
-              <w:ind w:left="113" w:right="113"/>
-            </w:pPr>
-            <w:r>
+              <w:jc w:val="center"/>
+              <w:rPr>
+                <w:rFonts w:ascii="Times New Roman" w:hAnsi="Times New Roman" w:cs="Times New Roman"/>
+                <w:sz w:val="20"/>
+                <w:szCs w:val="20"/>
+              </w:rPr>
+            </w:pPr>
+            <w:r>
+              <w:rPr>
+                <w:rFonts w:ascii="Times New Roman" w:hAnsi="Times New Roman" w:cs="Times New Roman"/>
+                <w:sz w:val="20"/>
+                <w:szCs w:val="20"/>
+              </w:rPr>
               <w:t>Humidity</w:t>
             </w:r>
-          </w:p>
-        </w:tc>
-        <w:tc>
-          <w:tcPr>
-            <w:tcW w:w="450" w:type="dxa"/>
-            <w:textDirection w:val="btLr"/>
-            <w:vAlign w:val="bottom"/>
-          </w:tcPr>
-          <w:p>
-            <w:pPr>
-              <w:ind w:left="113" w:right="113"/>
-            </w:pPr>
-            <w:r>
-              <w:t>Delta Pressure</w:t>
-            </w:r>
-          </w:p>
-        </w:tc>
-        <w:tc>
-          <w:tcPr>
-            <w:tcW w:w="360" w:type="dxa"/>
-            <w:textDirection w:val="btLr"/>
-            <w:vAlign w:val="bottom"/>
-          </w:tcPr>
-          <w:p>
-            <w:pPr>
-              <w:ind w:left="113" w:right="113"/>
-            </w:pPr>
-            <w:r>
-              <w:t>VOC</w:t>
-            </w:r>
-          </w:p>
-        </w:tc>
-        <w:tc>
-          <w:tcPr>
-            <w:tcW w:w="450" w:type="dxa"/>
-            <w:textDirection w:val="btLr"/>
-            <w:vAlign w:val="bottom"/>
-          </w:tcPr>
-          <w:p>
-            <w:pPr>
-              <w:ind w:left="113" w:right="113"/>
-            </w:pPr>
-            <w:r>
-              <w:t>CO2</w:t>
-            </w:r>
-          </w:p>
-        </w:tc>
-        <w:tc>
-          <w:tcPr>
-            <w:tcW w:w="2070" w:type="dxa"/>
-            <w:vAlign w:val="bottom"/>
-          </w:tcPr>
-          <w:p>
-            <w:pPr>
-              <w:jc w:val="center"/>
-            </w:pPr>
-            <w:r>
-              <w:t>CO2</w:t>
-            </w:r>
-            <w:r>
-              <w:t xml:space="preserve"> ppm</w:t>
-            </w:r>
-          </w:p>
-        </w:tc>
-        <w:tc>
-          <w:tcPr>
-            <w:tcW w:w="1890" w:type="dxa"/>
-            <w:vAlign w:val="bottom"/>
-          </w:tcPr>
-          <w:p>
-            <w:pPr>
-              <w:jc w:val="center"/>
-            </w:pPr>
-            <w:r>
-              <w:t>Humidity</w:t>
-            </w:r>
-            <w:r>
+            <w:r>
+              <w:rPr>
+                <w:rFonts w:ascii="Times New Roman" w:hAnsi="Times New Roman" w:cs="Times New Roman"/>
+                <w:sz w:val="20"/>
+                <w:szCs w:val="20"/>
+              </w:rPr>
               <w:t xml:space="preserve"> %</w:t>
             </w:r>
           </w:p>
@@ -152,46 +239,94 @@
       <w:tr>
         <w:trPr>
           <w:cantSplit/>
-          <w:trHeight w:val="260"/>
+          <w:trHeight w:val="201"/>
         </w:trPr>
         <w:tc>
           <w:tcPr>
-            <w:tcW w:w="2605" w:type="dxa"/>
+            <w:tcW w:w="1670" w:type="dxa"/>
             <w:gridSpan w:val="6"/>
             <w:vAlign w:val="center"/>
           </w:tcPr>
           <w:p>
             <w:pPr>
               <w:jc w:val="center"/>
-            </w:pPr>
-            <w:r>
+              <w:rPr>
+                <w:rFonts w:ascii="Times New Roman" w:hAnsi="Times New Roman" w:cs="Times New Roman"/>
+                <w:sz w:val="20"/>
+                <w:szCs w:val="20"/>
+              </w:rPr>
+            </w:pPr>
+            <w:r>
+              <w:rPr>
+                <w:rFonts w:ascii="Times New Roman" w:hAnsi="Times New Roman" w:cs="Times New Roman"/>
+                <w:sz w:val="20"/>
+                <w:szCs w:val="20"/>
+              </w:rPr>
               <w:t>PM</w:t>
             </w:r>
             <w:r>
+              <w:rPr>
+                <w:rFonts w:ascii="Times New Roman" w:hAnsi="Times New Roman" w:cs="Times New Roman"/>
+                <w:sz w:val="20"/>
+                <w:szCs w:val="20"/>
+              </w:rPr>
               <w:t xml:space="preserve"> </w:t>
             </w:r>
             <w:r>
+              <w:rPr>
+                <w:rFonts w:ascii="Times New Roman" w:hAnsi="Times New Roman" w:cs="Times New Roman"/>
+                <w:sz w:val="20"/>
+                <w:szCs w:val="20"/>
+              </w:rPr>
               <w:t>2</w:t>
             </w:r>
             <w:r>
+              <w:rPr>
+                <w:rFonts w:ascii="Times New Roman" w:hAnsi="Times New Roman" w:cs="Times New Roman"/>
+                <w:sz w:val="20"/>
+                <w:szCs w:val="20"/>
+              </w:rPr>
               <w:t>.</w:t>
             </w:r>
             <w:r>
+              <w:rPr>
+                <w:rFonts w:ascii="Times New Roman" w:hAnsi="Times New Roman" w:cs="Times New Roman"/>
+                <w:sz w:val="20"/>
+                <w:szCs w:val="20"/>
+              </w:rPr>
               <w:t>5</w:t>
             </w:r>
             <w:r>
+              <w:rPr>
+                <w:rFonts w:ascii="Times New Roman" w:hAnsi="Times New Roman" w:cs="Times New Roman"/>
+                <w:sz w:val="20"/>
+                <w:szCs w:val="20"/>
+              </w:rPr>
               <w:t xml:space="preserve"> </w:t>
             </w:r>
             <w:proofErr w:type="spellStart"/>
             <w:r>
+              <w:rPr>
+                <w:rFonts w:ascii="Times New Roman" w:hAnsi="Times New Roman" w:cs="Times New Roman"/>
+                <w:sz w:val="20"/>
+                <w:szCs w:val="20"/>
+              </w:rPr>
               <w:t>μg</w:t>
             </w:r>
             <w:proofErr w:type="spellEnd"/>
             <w:r>
+              <w:rPr>
+                <w:rFonts w:ascii="Times New Roman" w:hAnsi="Times New Roman" w:cs="Times New Roman"/>
+                <w:sz w:val="20"/>
+                <w:szCs w:val="20"/>
+              </w:rPr>
               <w:t>/m</w:t>
             </w:r>
             <w:r>
               <w:rPr>
+                <w:rFonts w:ascii="Times New Roman" w:hAnsi="Times New Roman" w:cs="Times New Roman"/>
+                <w:sz w:val="20"/>
+                <w:szCs w:val="20"/>
                 <w:vertAlign w:val="superscript"/>
               </w:rPr>
               <w:t>3</w:t>
@@ -200,44 +335,82 @@
         </w:tc>
         <w:tc>
           <w:tcPr>
-            <w:tcW w:w="2070" w:type="dxa"/>
+            <w:tcW w:w="1670" w:type="dxa"/>
             <w:vAlign w:val="center"/>
           </w:tcPr>
           <w:p>
             <w:pPr>
               <w:jc w:val="center"/>
-            </w:pPr>
-            <w:r>
+              <w:rPr>
+                <w:rFonts w:ascii="Times New Roman" w:hAnsi="Times New Roman" w:cs="Times New Roman"/>
+                <w:sz w:val="20"/>
+                <w:szCs w:val="20"/>
+              </w:rPr>
+            </w:pPr>
+            <w:r>
+              <w:rPr>
+                <w:rFonts w:ascii="Times New Roman" w:hAnsi="Times New Roman" w:cs="Times New Roman"/>
+                <w:sz w:val="20"/>
+                <w:szCs w:val="20"/>
+              </w:rPr>
               <w:t>VOC</w:t>
             </w:r>
             <w:r>
+              <w:rPr>
+                <w:rFonts w:ascii="Times New Roman" w:hAnsi="Times New Roman" w:cs="Times New Roman"/>
+                <w:sz w:val="20"/>
+                <w:szCs w:val="20"/>
+              </w:rPr>
               <w:t xml:space="preserve"> ppb</w:t>
             </w:r>
           </w:p>
         </w:tc>
         <w:tc>
           <w:tcPr>
-            <w:tcW w:w="1890" w:type="dxa"/>
+            <w:tcW w:w="1670" w:type="dxa"/>
             <w:vAlign w:val="center"/>
           </w:tcPr>
           <w:p>
             <w:pPr>
               <w:jc w:val="center"/>
-            </w:pPr>
-            <w:r>
+              <w:rPr>
+                <w:rFonts w:ascii="Times New Roman" w:hAnsi="Times New Roman" w:cs="Times New Roman"/>
+                <w:sz w:val="20"/>
+                <w:szCs w:val="20"/>
+              </w:rPr>
+            </w:pPr>
+            <w:r>
+              <w:rPr>
+                <w:rFonts w:ascii="Times New Roman" w:hAnsi="Times New Roman" w:cs="Times New Roman"/>
+                <w:sz w:val="20"/>
+                <w:szCs w:val="20"/>
+              </w:rPr>
               <w:t>Temperature</w:t>
             </w:r>
             <w:r>
+              <w:rPr>
+                <w:rFonts w:ascii="Times New Roman" w:hAnsi="Times New Roman" w:cs="Times New Roman"/>
+                <w:sz w:val="20"/>
+                <w:szCs w:val="20"/>
+              </w:rPr>
               <w:t xml:space="preserve"> </w:t>
             </w:r>
             <w:proofErr w:type="spellStart"/>
             <w:r>
               <w:rPr>
+                <w:rFonts w:ascii="Times New Roman" w:hAnsi="Times New Roman" w:cs="Times New Roman"/>
+                <w:sz w:val="20"/>
+                <w:szCs w:val="20"/>
                 <w:vertAlign w:val="superscript"/>
               </w:rPr>
               <w:t>o</w:t>
             </w:r>
             <w:r>
+              <w:rPr>
+                <w:rFonts w:ascii="Times New Roman" w:hAnsi="Times New Roman" w:cs="Times New Roman"/>
+                <w:sz w:val="20"/>
+                <w:szCs w:val="20"/>
+              </w:rPr>
               <w:t>C</w:t>
             </w:r>
             <w:proofErr w:type="spellEnd"/>
@@ -247,34 +420,62 @@
       <w:tr>
         <w:trPr>
           <w:cantSplit/>
-          <w:trHeight w:val="251"/>
+          <w:trHeight w:val="194"/>
         </w:trPr>
         <w:tc>
           <w:tcPr>
-            <w:tcW w:w="2605" w:type="dxa"/>
+            <w:tcW w:w="1670" w:type="dxa"/>
             <w:gridSpan w:val="6"/>
             <w:vAlign w:val="center"/>
           </w:tcPr>
           <w:p>
             <w:pPr>
               <w:jc w:val="center"/>
-            </w:pPr>
-            <w:r>
+              <w:rPr>
+                <w:rFonts w:ascii="Times New Roman" w:hAnsi="Times New Roman" w:cs="Times New Roman"/>
+                <w:sz w:val="20"/>
+                <w:szCs w:val="20"/>
+              </w:rPr>
+            </w:pPr>
+            <w:r>
+              <w:rPr>
+                <w:rFonts w:ascii="Times New Roman" w:hAnsi="Times New Roman" w:cs="Times New Roman"/>
+                <w:sz w:val="20"/>
+                <w:szCs w:val="20"/>
+              </w:rPr>
               <w:t>PM</w:t>
             </w:r>
             <w:r>
+              <w:rPr>
+                <w:rFonts w:ascii="Times New Roman" w:hAnsi="Times New Roman" w:cs="Times New Roman"/>
+                <w:sz w:val="20"/>
+                <w:szCs w:val="20"/>
+              </w:rPr>
               <w:t xml:space="preserve"> 10 </w:t>
             </w:r>
             <w:proofErr w:type="spellStart"/>
             <w:r>
+              <w:rPr>
+                <w:rFonts w:ascii="Times New Roman" w:hAnsi="Times New Roman" w:cs="Times New Roman"/>
+                <w:sz w:val="20"/>
+                <w:szCs w:val="20"/>
+              </w:rPr>
               <w:t>μg</w:t>
             </w:r>
             <w:proofErr w:type="spellEnd"/>
             <w:r>
+              <w:rPr>
+                <w:rFonts w:ascii="Times New Roman" w:hAnsi="Times New Roman" w:cs="Times New Roman"/>
+                <w:sz w:val="20"/>
+                <w:szCs w:val="20"/>
+              </w:rPr>
               <w:t>/m</w:t>
             </w:r>
             <w:r>
               <w:rPr>
+                <w:rFonts w:ascii="Times New Roman" w:hAnsi="Times New Roman" w:cs="Times New Roman"/>
+                <w:sz w:val="20"/>
+                <w:szCs w:val="20"/>
                 <w:vertAlign w:val="superscript"/>
               </w:rPr>
               <w:t>3</w:t>
@@ -283,35 +484,97 @@
         </w:tc>
         <w:tc>
           <w:tcPr>
-            <w:tcW w:w="2070" w:type="dxa"/>
+            <w:tcW w:w="1670" w:type="dxa"/>
             <w:vAlign w:val="center"/>
           </w:tcPr>
           <w:p>
             <w:pPr>
               <w:jc w:val="center"/>
-            </w:pPr>
-            <w:r>
+              <w:rPr>
+                <w:rFonts w:ascii="Times New Roman" w:hAnsi="Times New Roman" w:cs="Times New Roman"/>
+                <w:sz w:val="20"/>
+                <w:szCs w:val="20"/>
+              </w:rPr>
+            </w:pPr>
+            <w:r>
+              <w:rPr>
+                <w:rFonts w:ascii="Times New Roman" w:hAnsi="Times New Roman" w:cs="Times New Roman"/>
+                <w:sz w:val="20"/>
+                <w:szCs w:val="20"/>
+              </w:rPr>
               <w:t>Gas Resistance</w:t>
             </w:r>
             <w:r>
-              <w:t xml:space="preserve"> Ohm</w:t>
-            </w:r>
-          </w:p>
-        </w:tc>
-        <w:tc>
-          <w:tcPr>
-            <w:tcW w:w="1890" w:type="dxa"/>
+              <w:rPr>
+                <w:rFonts w:ascii="Times New Roman" w:hAnsi="Times New Roman" w:cs="Times New Roman"/>
+                <w:sz w:val="20"/>
+                <w:szCs w:val="20"/>
+              </w:rPr>
+              <w:t xml:space="preserve"> </w:t>
+            </w:r>
+            <w:r>
+              <w:rPr>
+                <w:rFonts w:ascii="Times New Roman" w:hAnsi="Times New Roman" w:cs="Times New Roman"/>
+                <w:sz w:val="20"/>
+                <w:szCs w:val="20"/>
+              </w:rPr>
+              <w:t>[Ω]</w:t>
+            </w:r>
+          </w:p>
+        </w:tc>
+        <w:tc>
+          <w:tcPr>
+            <w:tcW w:w="1670" w:type="dxa"/>
             <w:vAlign w:val="center"/>
           </w:tcPr>
           <w:p>
             <w:pPr>
               <w:jc w:val="center"/>
-            </w:pPr>
-            <w:r>
+              <w:rPr>
+                <w:rFonts w:ascii="Times New Roman" w:hAnsi="Times New Roman" w:cs="Times New Roman"/>
+                <w:sz w:val="20"/>
+                <w:szCs w:val="20"/>
+              </w:rPr>
+            </w:pPr>
+            <w:r>
+              <w:rPr>
+                <w:rFonts w:ascii="Times New Roman" w:hAnsi="Times New Roman" w:cs="Times New Roman"/>
+                <w:sz w:val="20"/>
+                <w:szCs w:val="20"/>
+              </w:rPr>
               <w:t>Pressure</w:t>
             </w:r>
             <w:r>
-              <w:t xml:space="preserve"> + Change</w:t>
+              <w:rPr>
+                <w:rFonts w:ascii="Times New Roman" w:hAnsi="Times New Roman" w:cs="Times New Roman"/>
+                <w:sz w:val="20"/>
+                <w:szCs w:val="20"/>
+              </w:rPr>
+              <w:t xml:space="preserve"> </w:t>
+            </w:r>
+            <w:r>
+              <w:rPr>
+                <w:rFonts w:ascii="Times New Roman" w:hAnsi="Times New Roman" w:cs="Times New Roman"/>
+                <w:sz w:val="20"/>
+                <w:szCs w:val="20"/>
+              </w:rPr>
+              <w:t>+</w:t>
+            </w:r>
+            <w:r>
+              <w:rPr>
+                <w:rFonts w:ascii="Times New Roman" w:hAnsi="Times New Roman" w:cs="Times New Roman"/>
+                <w:sz w:val="20"/>
+                <w:szCs w:val="20"/>
+              </w:rPr>
+              <w:t xml:space="preserve"> </w:t>
+            </w:r>
+            <w:r>
+              <w:rPr>
+                <w:rFonts w:ascii="Times New Roman" w:hAnsi="Times New Roman" w:cs="Times New Roman"/>
+                <w:sz w:val="20"/>
+                <w:szCs w:val="20"/>
+              </w:rPr>
+              <w:t>Change</w:t>
             </w:r>
           </w:p>
         </w:tc>
@@ -319,34 +582,54 @@
       <w:tr>
         <w:trPr>
           <w:cantSplit/>
-          <w:trHeight w:val="62"/>
+          <w:trHeight w:val="47"/>
         </w:trPr>
         <w:tc>
           <w:tcPr>
-            <w:tcW w:w="2605" w:type="dxa"/>
+            <w:tcW w:w="1670" w:type="dxa"/>
             <w:gridSpan w:val="6"/>
             <w:vAlign w:val="center"/>
           </w:tcPr>
           <w:p>
             <w:pPr>
               <w:jc w:val="center"/>
-            </w:pPr>
-            <w:r>
+              <w:rPr>
+                <w:rFonts w:ascii="Times New Roman" w:hAnsi="Times New Roman" w:cs="Times New Roman"/>
+                <w:sz w:val="20"/>
+                <w:szCs w:val="20"/>
+              </w:rPr>
+            </w:pPr>
+            <w:r>
+              <w:rPr>
+                <w:rFonts w:ascii="Times New Roman" w:hAnsi="Times New Roman" w:cs="Times New Roman"/>
+                <w:sz w:val="20"/>
+                <w:szCs w:val="20"/>
+              </w:rPr>
               <w:t>Date</w:t>
             </w:r>
           </w:p>
         </w:tc>
         <w:tc>
           <w:tcPr>
-            <w:tcW w:w="3960" w:type="dxa"/>
+            <w:tcW w:w="3340" w:type="dxa"/>
             <w:gridSpan w:val="2"/>
             <w:vAlign w:val="center"/>
           </w:tcPr>
           <w:p>
             <w:pPr>
               <w:jc w:val="center"/>
-            </w:pPr>
-            <w:r>
+              <w:rPr>
+                <w:rFonts w:ascii="Times New Roman" w:hAnsi="Times New Roman" w:cs="Times New Roman"/>
+                <w:sz w:val="20"/>
+                <w:szCs w:val="20"/>
+              </w:rPr>
+            </w:pPr>
+            <w:r>
+              <w:rPr>
+                <w:rFonts w:ascii="Times New Roman" w:hAnsi="Times New Roman" w:cs="Times New Roman"/>
+                <w:sz w:val="20"/>
+                <w:szCs w:val="20"/>
+              </w:rPr>
               <w:t>Time</w:t>
             </w:r>
           </w:p>

</xml_diff>